<commit_message>
Update: Saving data to a binary file.
</commit_message>
<xml_diff>
--- a/README.docx
+++ b/README.docx
@@ -411,7 +411,7 @@
     <w:p>
       <w:pPr>
         <w:rPr>
-          <w:rFonts w:ascii="Consolas" w:eastAsia="微軟正黑體" w:hAnsi="Consolas" w:hint="eastAsia"/>
+          <w:rFonts w:ascii="Consolas" w:eastAsia="微軟正黑體" w:hAnsi="Consolas"/>
         </w:rPr>
       </w:pPr>
     </w:p>
@@ -518,25 +518,7 @@
             <w:b/>
             <w:sz w:val="36"/>
           </w:rPr>
-          <w:t>選單、功能</w:t>
-        </w:r>
-        <w:r>
-          <w:rPr>
-            <w:rStyle w:val="ac"/>
-            <w:rFonts w:ascii="Consolas" w:eastAsia="微軟正黑體" w:hAnsi="Consolas"/>
-            <w:b/>
-            <w:sz w:val="36"/>
-          </w:rPr>
-          <w:t>介</w:t>
-        </w:r>
-        <w:r>
-          <w:rPr>
-            <w:rStyle w:val="ac"/>
-            <w:rFonts w:ascii="Consolas" w:eastAsia="微軟正黑體" w:hAnsi="Consolas"/>
-            <w:b/>
-            <w:sz w:val="36"/>
-          </w:rPr>
-          <w:t>紹</w:t>
+          <w:t>選單、功能介紹</w:t>
         </w:r>
       </w:hyperlink>
       <w:r>
@@ -578,25 +560,7 @@
             <w:b/>
             <w:sz w:val="36"/>
           </w:rPr>
-          <w:t>繪圖</w:t>
-        </w:r>
-        <w:r>
-          <w:rPr>
-            <w:rStyle w:val="ac"/>
-            <w:rFonts w:ascii="Consolas" w:eastAsia="微軟正黑體" w:hAnsi="Consolas"/>
-            <w:b/>
-            <w:sz w:val="36"/>
-          </w:rPr>
-          <w:t>功</w:t>
-        </w:r>
-        <w:r>
-          <w:rPr>
-            <w:rStyle w:val="ac"/>
-            <w:rFonts w:ascii="Consolas" w:eastAsia="微軟正黑體" w:hAnsi="Consolas"/>
-            <w:b/>
-            <w:sz w:val="36"/>
-          </w:rPr>
-          <w:t>能</w:t>
+          <w:t>繪圖功能</w:t>
         </w:r>
         <w:r>
           <w:rPr>
@@ -664,25 +628,7 @@
             <w:b/>
             <w:sz w:val="36"/>
           </w:rPr>
-          <w:t>顏色</w:t>
-        </w:r>
-        <w:r>
-          <w:rPr>
-            <w:rStyle w:val="ac"/>
-            <w:rFonts w:ascii="Consolas" w:eastAsia="微軟正黑體" w:hAnsi="Consolas"/>
-            <w:b/>
-            <w:sz w:val="36"/>
-          </w:rPr>
-          <w:t>功</w:t>
-        </w:r>
-        <w:r>
-          <w:rPr>
-            <w:rStyle w:val="ac"/>
-            <w:rFonts w:ascii="Consolas" w:eastAsia="微軟正黑體" w:hAnsi="Consolas"/>
-            <w:b/>
-            <w:sz w:val="36"/>
-          </w:rPr>
-          <w:t>能</w:t>
+          <w:t>顏色功能</w:t>
         </w:r>
         <w:r>
           <w:rPr>
@@ -700,25 +646,7 @@
             <w:b/>
             <w:sz w:val="36"/>
           </w:rPr>
-          <w:t>o</w:t>
-        </w:r>
-        <w:r>
-          <w:rPr>
-            <w:rStyle w:val="ac"/>
-            <w:rFonts w:ascii="Consolas" w:eastAsia="微軟正黑體" w:hAnsi="Consolas"/>
-            <w:b/>
-            <w:sz w:val="36"/>
-          </w:rPr>
-          <w:t>l</w:t>
-        </w:r>
-        <w:r>
-          <w:rPr>
-            <w:rStyle w:val="ac"/>
-            <w:rFonts w:ascii="Consolas" w:eastAsia="微軟正黑體" w:hAnsi="Consolas"/>
-            <w:b/>
-            <w:sz w:val="36"/>
-          </w:rPr>
-          <w:t>or</w:t>
+          <w:t>olor</w:t>
         </w:r>
       </w:hyperlink>
       <w:r>
@@ -786,25 +714,7 @@
             <w:b/>
             <w:sz w:val="36"/>
           </w:rPr>
-          <w:t>it</w:t>
-        </w:r>
-        <w:r>
-          <w:rPr>
-            <w:rStyle w:val="ac"/>
-            <w:rFonts w:ascii="Consolas" w:eastAsia="微軟正黑體" w:hAnsi="Consolas"/>
-            <w:b/>
-            <w:sz w:val="36"/>
-          </w:rPr>
-          <w:t>c</w:t>
-        </w:r>
-        <w:r>
-          <w:rPr>
-            <w:rStyle w:val="ac"/>
-            <w:rFonts w:ascii="Consolas" w:eastAsia="微軟正黑體" w:hAnsi="Consolas"/>
-            <w:b/>
-            <w:sz w:val="36"/>
-          </w:rPr>
-          <w:t>h</w:t>
+          <w:t>itch</w:t>
         </w:r>
       </w:hyperlink>
       <w:r>
@@ -863,25 +773,7 @@
             <w:b/>
             <w:sz w:val="36"/>
           </w:rPr>
-          <w:t>To</w:t>
-        </w:r>
-        <w:r>
-          <w:rPr>
-            <w:rStyle w:val="ac"/>
-            <w:rFonts w:ascii="Consolas" w:eastAsia="微軟正黑體" w:hAnsi="Consolas"/>
-            <w:b/>
-            <w:sz w:val="36"/>
-          </w:rPr>
-          <w:t>o</w:t>
-        </w:r>
-        <w:r>
-          <w:rPr>
-            <w:rStyle w:val="ac"/>
-            <w:rFonts w:ascii="Consolas" w:eastAsia="微軟正黑體" w:hAnsi="Consolas"/>
-            <w:b/>
-            <w:sz w:val="36"/>
-          </w:rPr>
-          <w:t>lbar</w:t>
+          <w:t>Toolbar</w:t>
         </w:r>
       </w:hyperlink>
       <w:r>
@@ -949,16 +841,7 @@
             <w:b/>
             <w:sz w:val="36"/>
           </w:rPr>
-          <w:t>o</w:t>
-        </w:r>
-        <w:r>
-          <w:rPr>
-            <w:rStyle w:val="ac"/>
-            <w:rFonts w:ascii="Consolas" w:eastAsia="微軟正黑體" w:hAnsi="Consolas"/>
-            <w:b/>
-            <w:sz w:val="36"/>
-          </w:rPr>
-          <w:t>ltip</w:t>
+          <w:t>oltip</w:t>
         </w:r>
       </w:hyperlink>
       <w:r>
@@ -1026,25 +909,7 @@
             <w:b/>
             <w:sz w:val="36"/>
           </w:rPr>
-          <w:t>tat</w:t>
-        </w:r>
-        <w:r>
-          <w:rPr>
-            <w:rStyle w:val="ac"/>
-            <w:rFonts w:ascii="Consolas" w:eastAsia="微軟正黑體" w:hAnsi="Consolas"/>
-            <w:b/>
-            <w:sz w:val="36"/>
-          </w:rPr>
-          <w:t>u</w:t>
-        </w:r>
-        <w:r>
-          <w:rPr>
-            <w:rStyle w:val="ac"/>
-            <w:rFonts w:ascii="Consolas" w:eastAsia="微軟正黑體" w:hAnsi="Consolas"/>
-            <w:b/>
-            <w:sz w:val="36"/>
-          </w:rPr>
-          <w:t>s Bar</w:t>
+          <w:t>tatus Bar</w:t>
         </w:r>
       </w:hyperlink>
       <w:r>
@@ -1113,25 +978,7 @@
             <w:b/>
             <w:sz w:val="36"/>
           </w:rPr>
-          <w:t xml:space="preserve">op </w:t>
-        </w:r>
-        <w:r>
-          <w:rPr>
-            <w:rStyle w:val="ac"/>
-            <w:rFonts w:ascii="Consolas" w:eastAsia="微軟正黑體" w:hAnsi="Consolas"/>
-            <w:b/>
-            <w:sz w:val="36"/>
-          </w:rPr>
-          <w:t>M</w:t>
-        </w:r>
-        <w:r>
-          <w:rPr>
-            <w:rStyle w:val="ac"/>
-            <w:rFonts w:ascii="Consolas" w:eastAsia="微軟正黑體" w:hAnsi="Consolas"/>
-            <w:b/>
-            <w:sz w:val="36"/>
-          </w:rPr>
-          <w:t>enu</w:t>
+          <w:t>op Menu</w:t>
         </w:r>
       </w:hyperlink>
       <w:r>
@@ -1160,7 +1007,7 @@
         </w:numPr>
         <w:ind w:leftChars="0"/>
         <w:rPr>
-          <w:rFonts w:ascii="Consolas" w:eastAsia="微軟正黑體" w:hAnsi="Consolas" w:hint="eastAsia"/>
+          <w:rFonts w:ascii="Consolas" w:eastAsia="微軟正黑體" w:hAnsi="Consolas"/>
           <w:b/>
           <w:sz w:val="36"/>
         </w:rPr>
@@ -1173,16 +1020,7 @@
             <w:b/>
             <w:sz w:val="36"/>
           </w:rPr>
-          <w:t>結</w:t>
-        </w:r>
-        <w:r>
-          <w:rPr>
-            <w:rStyle w:val="ac"/>
-            <w:rFonts w:ascii="Consolas" w:eastAsia="微軟正黑體" w:hAnsi="Consolas"/>
-            <w:b/>
-            <w:sz w:val="36"/>
-          </w:rPr>
-          <w:t>論</w:t>
+          <w:t>結論</w:t>
         </w:r>
       </w:hyperlink>
       <w:r>
@@ -1269,7 +1107,7 @@
     <w:p>
       <w:pPr>
         <w:rPr>
-          <w:rFonts w:ascii="Consolas" w:eastAsia="微軟正黑體" w:hAnsi="Consolas" w:hint="eastAsia"/>
+          <w:rFonts w:ascii="Consolas" w:eastAsia="微軟正黑體" w:hAnsi="Consolas"/>
           <w:sz w:val="36"/>
         </w:rPr>
       </w:pPr>
@@ -1277,7 +1115,7 @@
     <w:p>
       <w:pPr>
         <w:rPr>
-          <w:rFonts w:ascii="Consolas" w:eastAsia="微軟正黑體" w:hAnsi="Consolas" w:hint="eastAsia"/>
+          <w:rFonts w:ascii="Consolas" w:eastAsia="微軟正黑體" w:hAnsi="Consolas"/>
           <w:sz w:val="36"/>
         </w:rPr>
       </w:pPr>
@@ -1660,7 +1498,7 @@
       <w:pPr>
         <w:ind w:firstLine="480"/>
         <w:rPr>
-          <w:rFonts w:ascii="Consolas" w:eastAsia="微軟正黑體" w:hAnsi="Consolas" w:hint="eastAsia"/>
+          <w:rFonts w:ascii="Consolas" w:eastAsia="微軟正黑體" w:hAnsi="Consolas"/>
         </w:rPr>
       </w:pPr>
       <w:r>
@@ -1777,9 +1615,15 @@
         <w:rPr>
           <w:rFonts w:ascii="Consolas" w:eastAsia="微軟正黑體" w:hAnsi="Consolas"/>
         </w:rPr>
-        <w:t>沈濃翔</w:t>
+        <w:t>沈濃</w:t>
       </w:r>
       <w:proofErr w:type="gramEnd"/>
+      <w:r>
+        <w:rPr>
+          <w:rFonts w:ascii="Consolas" w:eastAsia="微軟正黑體" w:hAnsi="Consolas"/>
+        </w:rPr>
+        <w:t>翔</w:t>
+      </w:r>
       <w:r>
         <w:rPr>
           <w:rFonts w:ascii="Consolas" w:eastAsia="微軟正黑體" w:hAnsi="Consolas"/>
@@ -2120,7 +1964,7 @@
     <w:p>
       <w:pPr>
         <w:rPr>
-          <w:rFonts w:ascii="Consolas" w:eastAsia="微軟正黑體" w:hAnsi="Consolas" w:hint="eastAsia"/>
+          <w:rFonts w:ascii="Consolas" w:eastAsia="微軟正黑體" w:hAnsi="Consolas"/>
         </w:rPr>
       </w:pPr>
     </w:p>
@@ -2167,16 +2011,7 @@
             <w:b/>
             <w:sz w:val="20"/>
           </w:rPr>
-          <w:t>目</w:t>
-        </w:r>
-        <w:r>
-          <w:rPr>
-            <w:rStyle w:val="ac"/>
-            <w:rFonts w:ascii="Consolas" w:eastAsia="微軟正黑體" w:hAnsi="Consolas" w:hint="eastAsia"/>
-            <w:b/>
-            <w:sz w:val="20"/>
-          </w:rPr>
-          <w:t>錄</w:t>
+          <w:t>目錄</w:t>
         </w:r>
       </w:hyperlink>
     </w:p>
@@ -2310,16 +2145,7 @@
             <w:b/>
             <w:sz w:val="20"/>
           </w:rPr>
-          <w:t>目</w:t>
-        </w:r>
-        <w:r>
-          <w:rPr>
-            <w:rStyle w:val="ac"/>
-            <w:rFonts w:ascii="Consolas" w:eastAsia="微軟正黑體" w:hAnsi="Consolas" w:hint="eastAsia"/>
-            <w:b/>
-            <w:sz w:val="20"/>
-          </w:rPr>
-          <w:t>錄</w:t>
+          <w:t>目錄</w:t>
         </w:r>
       </w:hyperlink>
     </w:p>
@@ -2328,7 +2154,7 @@
       <w:pPr>
         <w:ind w:leftChars="200" w:left="480"/>
         <w:rPr>
-          <w:rFonts w:ascii="Consolas" w:eastAsia="微軟正黑體" w:hAnsi="Consolas" w:hint="eastAsia"/>
+          <w:rFonts w:ascii="Consolas" w:eastAsia="微軟正黑體" w:hAnsi="Consolas"/>
         </w:rPr>
       </w:pPr>
       <w:r>
@@ -2577,7 +2403,7 @@
       <w:pPr>
         <w:ind w:leftChars="200" w:left="480"/>
         <w:rPr>
-          <w:rFonts w:ascii="Consolas" w:eastAsia="微軟正黑體" w:hAnsi="Consolas" w:hint="eastAsia"/>
+          <w:rFonts w:ascii="Consolas" w:eastAsia="微軟正黑體" w:hAnsi="Consolas"/>
         </w:rPr>
       </w:pPr>
       <w:r>
@@ -2899,7 +2725,7 @@
     <w:p>
       <w:pPr>
         <w:rPr>
-          <w:rFonts w:ascii="Consolas" w:eastAsia="微軟正黑體" w:hAnsi="Consolas" w:hint="eastAsia"/>
+          <w:rFonts w:ascii="Consolas" w:eastAsia="微軟正黑體" w:hAnsi="Consolas"/>
           <w:b/>
           <w:sz w:val="32"/>
         </w:rPr>
@@ -3004,16 +2830,7 @@
             <w:b/>
             <w:sz w:val="20"/>
           </w:rPr>
-          <w:t>目</w:t>
-        </w:r>
-        <w:r>
-          <w:rPr>
-            <w:rStyle w:val="ac"/>
-            <w:rFonts w:ascii="Consolas" w:eastAsia="微軟正黑體" w:hAnsi="Consolas" w:hint="eastAsia"/>
-            <w:b/>
-            <w:sz w:val="20"/>
-          </w:rPr>
-          <w:t>錄</w:t>
+          <w:t>目錄</w:t>
         </w:r>
       </w:hyperlink>
     </w:p>
@@ -3256,7 +3073,13 @@
         <w:rPr>
           <w:rFonts w:ascii="Consolas" w:eastAsia="微軟正黑體" w:hAnsi="Consolas" w:hint="eastAsia"/>
         </w:rPr>
-        <w:t>選取功能後，畫筆顏色設定為紅色</w:t>
+        <w:t>選取功能後，畫筆顏色設定為</w:t>
+      </w:r>
+      <w:r>
+        <w:rPr>
+          <w:rFonts w:ascii="Consolas" w:eastAsia="微軟正黑體" w:hAnsi="Consolas" w:hint="eastAsia"/>
+        </w:rPr>
+        <w:t>綠色</w:t>
       </w:r>
       <w:r>
         <w:rPr>
@@ -3347,7 +3170,13 @@
           <w:rFonts w:ascii="Consolas" w:eastAsia="微軟正黑體" w:hAnsi="Consolas" w:hint="eastAsia"/>
         </w:rPr>
         <w:lastRenderedPageBreak/>
-        <w:t>選取功能後，畫筆顏色設定為紅色</w:t>
+        <w:t>選取功能後，畫筆顏色設定為</w:t>
+      </w:r>
+      <w:r>
+        <w:rPr>
+          <w:rFonts w:ascii="Consolas" w:eastAsia="微軟正黑體" w:hAnsi="Consolas" w:hint="eastAsia"/>
+        </w:rPr>
+        <w:t>藍色</w:t>
       </w:r>
       <w:r>
         <w:rPr>
@@ -3437,7 +3266,39 @@
         <w:rPr>
           <w:rFonts w:ascii="Consolas" w:eastAsia="微軟正黑體" w:hAnsi="Consolas" w:hint="eastAsia"/>
         </w:rPr>
-        <w:t>選取功能後，畫筆顏色設定為紅色</w:t>
+        <w:t>選取功能後，畫筆顏色設定為</w:t>
+      </w:r>
+      <w:r>
+        <w:rPr>
+          <w:rFonts w:ascii="Consolas" w:eastAsia="微軟正黑體" w:hAnsi="Consolas" w:hint="eastAsia"/>
+        </w:rPr>
+        <w:t>其他顏色</w:t>
+      </w:r>
+      <w:proofErr w:type="gramStart"/>
+      <w:r>
+        <w:rPr>
+          <w:rFonts w:ascii="Consolas" w:eastAsia="微軟正黑體" w:hAnsi="Consolas" w:hint="eastAsia"/>
+        </w:rPr>
+        <w:t>一</w:t>
+      </w:r>
+      <w:proofErr w:type="gramEnd"/>
+      <w:r>
+        <w:rPr>
+          <w:rFonts w:ascii="Consolas" w:eastAsia="微軟正黑體" w:hAnsi="Consolas" w:hint="eastAsia"/>
+        </w:rPr>
+        <w:t>(</w:t>
+      </w:r>
+      <w:r>
+        <w:rPr>
+          <w:rFonts w:ascii="Consolas" w:eastAsia="微軟正黑體" w:hAnsi="Consolas" w:hint="eastAsia"/>
+        </w:rPr>
+        <w:t>黃色</w:t>
+      </w:r>
+      <w:r>
+        <w:rPr>
+          <w:rFonts w:ascii="Consolas" w:eastAsia="微軟正黑體" w:hAnsi="Consolas" w:hint="eastAsia"/>
+        </w:rPr>
+        <w:t>)</w:t>
       </w:r>
       <w:r>
         <w:rPr>
@@ -3533,7 +3394,31 @@
         <w:rPr>
           <w:rFonts w:ascii="Consolas" w:eastAsia="微軟正黑體" w:hAnsi="Consolas" w:hint="eastAsia"/>
         </w:rPr>
-        <w:t>選取功能後，畫筆顏色設定為紅色</w:t>
+        <w:t>選取功能後，畫筆顏色設定為</w:t>
+      </w:r>
+      <w:r>
+        <w:rPr>
+          <w:rFonts w:ascii="Consolas" w:eastAsia="微軟正黑體" w:hAnsi="Consolas" w:hint="eastAsia"/>
+        </w:rPr>
+        <w:t>其他顏色二</w:t>
+      </w:r>
+      <w:r>
+        <w:rPr>
+          <w:rFonts w:ascii="Consolas" w:eastAsia="微軟正黑體" w:hAnsi="Consolas" w:hint="eastAsia"/>
+        </w:rPr>
+        <w:t>(</w:t>
+      </w:r>
+      <w:r>
+        <w:rPr>
+          <w:rFonts w:ascii="Consolas" w:eastAsia="微軟正黑體" w:hAnsi="Consolas" w:hint="eastAsia"/>
+        </w:rPr>
+        <w:t>紫色</w:t>
+      </w:r>
+      <w:r>
+        <w:rPr>
+          <w:rFonts w:ascii="Consolas" w:eastAsia="微軟正黑體" w:hAnsi="Consolas" w:hint="eastAsia"/>
+        </w:rPr>
+        <w:t>)</w:t>
       </w:r>
       <w:r>
         <w:rPr>
@@ -3624,7 +3509,7 @@
       <w:pPr>
         <w:ind w:leftChars="200" w:left="480"/>
         <w:rPr>
-          <w:rFonts w:ascii="Consolas" w:eastAsia="微軟正黑體" w:hAnsi="Consolas" w:hint="eastAsia"/>
+          <w:rFonts w:ascii="Consolas" w:eastAsia="微軟正黑體" w:hAnsi="Consolas"/>
         </w:rPr>
       </w:pPr>
       <w:r>
@@ -3688,14 +3573,109 @@
       <w:pPr>
         <w:ind w:leftChars="200" w:left="480"/>
         <w:rPr>
-          <w:rFonts w:ascii="Consolas" w:eastAsia="微軟正黑體" w:hAnsi="Consolas" w:hint="eastAsia"/>
-        </w:rPr>
-      </w:pPr>
-      <w:r>
-        <w:rPr>
-          <w:rFonts w:ascii="Consolas" w:eastAsia="微軟正黑體" w:hAnsi="Consolas" w:hint="eastAsia"/>
-        </w:rPr>
-        <w:t>選取功能後，可以叫出調色盤來自訂</w:t>
+          <w:rFonts w:ascii="Consolas" w:eastAsia="微軟正黑體" w:hAnsi="Consolas"/>
+        </w:rPr>
+      </w:pPr>
+      <w:r>
+        <w:rPr>
+          <w:rFonts w:ascii="Consolas" w:eastAsia="微軟正黑體" w:hAnsi="Consolas" w:hint="eastAsia"/>
+        </w:rPr>
+        <w:t>選取功能後，可以叫出調色盤來自訂畫刷</w:t>
+      </w:r>
+      <w:r>
+        <w:rPr>
+          <w:rFonts w:ascii="Consolas" w:eastAsia="微軟正黑體" w:hAnsi="Consolas" w:hint="eastAsia"/>
+        </w:rPr>
+        <w:t>(</w:t>
+      </w:r>
+      <w:r>
+        <w:rPr>
+          <w:rFonts w:ascii="Consolas" w:eastAsia="微軟正黑體" w:hAnsi="Consolas" w:hint="eastAsia"/>
+        </w:rPr>
+        <w:t>填充</w:t>
+      </w:r>
+      <w:r>
+        <w:rPr>
+          <w:rFonts w:ascii="Consolas" w:eastAsia="微軟正黑體" w:hAnsi="Consolas" w:hint="eastAsia"/>
+        </w:rPr>
+        <w:t>色</w:t>
+      </w:r>
+      <w:bookmarkStart w:id="5" w:name="_GoBack"/>
+      <w:bookmarkEnd w:id="5"/>
+      <w:r>
+        <w:rPr>
+          <w:rFonts w:ascii="Consolas" w:eastAsia="微軟正黑體" w:hAnsi="Consolas" w:hint="eastAsia"/>
+        </w:rPr>
+        <w:t>)</w:t>
+      </w:r>
+      <w:r>
+        <w:rPr>
+          <w:rFonts w:ascii="Consolas" w:eastAsia="微軟正黑體" w:hAnsi="Consolas" w:hint="eastAsia"/>
+        </w:rPr>
+        <w:t>的顏色。</w:t>
+      </w:r>
+    </w:p>
+    <w:p>
+      <w:pPr>
+        <w:rPr>
+          <w:rFonts w:ascii="Consolas" w:eastAsia="微軟正黑體" w:hAnsi="Consolas"/>
+          <w:b/>
+          <w:sz w:val="32"/>
+        </w:rPr>
+      </w:pPr>
+      <w:r>
+        <w:rPr>
+          <w:rFonts w:ascii="Consolas" w:eastAsia="微軟正黑體" w:hAnsi="Consolas" w:hint="eastAsia"/>
+          <w:b/>
+          <w:sz w:val="32"/>
+        </w:rPr>
+        <w:t>備註</w:t>
+      </w:r>
+      <w:r>
+        <w:rPr>
+          <w:rFonts w:ascii="Consolas" w:eastAsia="微軟正黑體" w:hAnsi="Consolas" w:hint="eastAsia"/>
+          <w:b/>
+          <w:sz w:val="32"/>
+        </w:rPr>
+        <w:t>:</w:t>
+      </w:r>
+    </w:p>
+    <w:p>
+      <w:pPr>
+        <w:ind w:leftChars="200" w:left="480"/>
+        <w:rPr>
+          <w:rFonts w:ascii="Consolas" w:eastAsia="微軟正黑體" w:hAnsi="Consolas"/>
+        </w:rPr>
+      </w:pPr>
+      <w:r>
+        <w:rPr>
+          <w:rFonts w:ascii="Consolas" w:eastAsia="微軟正黑體" w:hAnsi="Consolas" w:hint="eastAsia"/>
+        </w:rPr>
+        <w:t>以上繪圖</w:t>
+      </w:r>
+      <w:r>
+        <w:rPr>
+          <w:rFonts w:ascii="Consolas" w:eastAsia="微軟正黑體" w:hAnsi="Consolas" w:hint="eastAsia"/>
+        </w:rPr>
+        <w:t>與顏色</w:t>
+      </w:r>
+      <w:r>
+        <w:rPr>
+          <w:rFonts w:ascii="Consolas" w:eastAsia="微軟正黑體" w:hAnsi="Consolas" w:hint="eastAsia"/>
+        </w:rPr>
+        <w:t>功能皆可以選擇筆刷顏色</w:t>
+      </w:r>
+      <w:r>
+        <w:rPr>
+          <w:rFonts w:ascii="Consolas" w:eastAsia="微軟正黑體" w:hAnsi="Consolas" w:hint="eastAsia"/>
+        </w:rPr>
+        <w:t>並支持重繪；</w:t>
+      </w:r>
+      <w:r>
+        <w:rPr>
+          <w:rFonts w:ascii="Consolas" w:eastAsia="微軟正黑體" w:hAnsi="Consolas" w:hint="eastAsia"/>
+        </w:rPr>
+        <w:t>橢圓、矩形與多邊形可以再選擇填充的顏色。畫筆預設為紅色，</w:t>
       </w:r>
       <w:proofErr w:type="gramStart"/>
       <w:r>
@@ -3715,7 +3695,7 @@
         <w:rPr>
           <w:rFonts w:ascii="Consolas" w:eastAsia="微軟正黑體" w:hAnsi="Consolas" w:hint="eastAsia"/>
         </w:rPr>
-        <w:t>填充</w:t>
+        <w:t>填充色</w:t>
       </w:r>
       <w:r>
         <w:rPr>
@@ -3727,101 +3707,6 @@
         <w:rPr>
           <w:rFonts w:ascii="Consolas" w:eastAsia="微軟正黑體" w:hAnsi="Consolas" w:hint="eastAsia"/>
         </w:rPr>
-        <w:t>的顏色。</w:t>
-      </w:r>
-    </w:p>
-    <w:p>
-      <w:pPr>
-        <w:rPr>
-          <w:rFonts w:ascii="Consolas" w:eastAsia="微軟正黑體" w:hAnsi="Consolas"/>
-          <w:b/>
-          <w:sz w:val="32"/>
-        </w:rPr>
-      </w:pPr>
-      <w:r>
-        <w:rPr>
-          <w:rFonts w:ascii="Consolas" w:eastAsia="微軟正黑體" w:hAnsi="Consolas" w:hint="eastAsia"/>
-          <w:b/>
-          <w:sz w:val="32"/>
-        </w:rPr>
-        <w:t>備註</w:t>
-      </w:r>
-      <w:r>
-        <w:rPr>
-          <w:rFonts w:ascii="Consolas" w:eastAsia="微軟正黑體" w:hAnsi="Consolas" w:hint="eastAsia"/>
-          <w:b/>
-          <w:sz w:val="32"/>
-        </w:rPr>
-        <w:t>:</w:t>
-      </w:r>
-    </w:p>
-    <w:p>
-      <w:pPr>
-        <w:ind w:leftChars="200" w:left="480"/>
-        <w:rPr>
-          <w:rFonts w:ascii="Consolas" w:eastAsia="微軟正黑體" w:hAnsi="Consolas"/>
-        </w:rPr>
-      </w:pPr>
-      <w:r>
-        <w:rPr>
-          <w:rFonts w:ascii="Consolas" w:eastAsia="微軟正黑體" w:hAnsi="Consolas" w:hint="eastAsia"/>
-        </w:rPr>
-        <w:t>以上繪圖</w:t>
-      </w:r>
-      <w:r>
-        <w:rPr>
-          <w:rFonts w:ascii="Consolas" w:eastAsia="微軟正黑體" w:hAnsi="Consolas" w:hint="eastAsia"/>
-        </w:rPr>
-        <w:t>與顏色</w:t>
-      </w:r>
-      <w:r>
-        <w:rPr>
-          <w:rFonts w:ascii="Consolas" w:eastAsia="微軟正黑體" w:hAnsi="Consolas" w:hint="eastAsia"/>
-        </w:rPr>
-        <w:t>功能皆可以選擇筆刷顏色</w:t>
-      </w:r>
-      <w:r>
-        <w:rPr>
-          <w:rFonts w:ascii="Consolas" w:eastAsia="微軟正黑體" w:hAnsi="Consolas" w:hint="eastAsia"/>
-        </w:rPr>
-        <w:t>並支持重繪；</w:t>
-      </w:r>
-      <w:r>
-        <w:rPr>
-          <w:rFonts w:ascii="Consolas" w:eastAsia="微軟正黑體" w:hAnsi="Consolas" w:hint="eastAsia"/>
-        </w:rPr>
-        <w:t>橢圓、矩形與多邊形可以再選擇填充的顏色。畫筆預設為紅色，</w:t>
-      </w:r>
-      <w:proofErr w:type="gramStart"/>
-      <w:r>
-        <w:rPr>
-          <w:rFonts w:ascii="Consolas" w:eastAsia="微軟正黑體" w:hAnsi="Consolas" w:hint="eastAsia"/>
-        </w:rPr>
-        <w:t>畫刷</w:t>
-      </w:r>
-      <w:r>
-        <w:rPr>
-          <w:rFonts w:ascii="Consolas" w:eastAsia="微軟正黑體" w:hAnsi="Consolas" w:hint="eastAsia"/>
-        </w:rPr>
-        <w:t>(</w:t>
-      </w:r>
-      <w:proofErr w:type="gramEnd"/>
-      <w:r>
-        <w:rPr>
-          <w:rFonts w:ascii="Consolas" w:eastAsia="微軟正黑體" w:hAnsi="Consolas" w:hint="eastAsia"/>
-        </w:rPr>
-        <w:t>填充色</w:t>
-      </w:r>
-      <w:r>
-        <w:rPr>
-          <w:rFonts w:ascii="Consolas" w:eastAsia="微軟正黑體" w:hAnsi="Consolas" w:hint="eastAsia"/>
-        </w:rPr>
-        <w:t>)</w:t>
-      </w:r>
-      <w:r>
-        <w:rPr>
-          <w:rFonts w:ascii="Consolas" w:eastAsia="微軟正黑體" w:hAnsi="Consolas" w:hint="eastAsia"/>
-        </w:rPr>
         <w:t>預設為藍色。</w:t>
       </w:r>
     </w:p>
@@ -3900,7 +3785,7 @@
     <w:p>
       <w:pPr>
         <w:rPr>
-          <w:rFonts w:ascii="Consolas" w:eastAsia="微軟正黑體" w:hAnsi="Consolas" w:hint="eastAsia"/>
+          <w:rFonts w:ascii="Consolas" w:eastAsia="微軟正黑體" w:hAnsi="Consolas"/>
           <w:b/>
           <w:sz w:val="32"/>
         </w:rPr>
@@ -3931,7 +3816,7 @@
         </w:rPr>
         <w:t>.3</w:t>
       </w:r>
-      <w:bookmarkStart w:id="5" w:name="設定Switch"/>
+      <w:bookmarkStart w:id="6" w:name="設定Switch"/>
       <w:r>
         <w:rPr>
           <w:rFonts w:ascii="Consolas" w:eastAsia="微軟正黑體" w:hAnsi="Consolas" w:hint="eastAsia"/>
@@ -3981,24 +3866,15 @@
             <w:b/>
             <w:sz w:val="20"/>
           </w:rPr>
-          <w:t>目</w:t>
-        </w:r>
-        <w:r>
-          <w:rPr>
-            <w:rStyle w:val="ac"/>
-            <w:rFonts w:ascii="Consolas" w:eastAsia="微軟正黑體" w:hAnsi="Consolas" w:hint="eastAsia"/>
-            <w:b/>
-            <w:sz w:val="20"/>
-          </w:rPr>
-          <w:t>錄</w:t>
+          <w:t>目錄</w:t>
         </w:r>
       </w:hyperlink>
     </w:p>
-    <w:bookmarkEnd w:id="5"/>
-    <w:p>
-      <w:pPr>
-        <w:rPr>
-          <w:rFonts w:ascii="Consolas" w:eastAsia="微軟正黑體" w:hAnsi="Consolas" w:hint="eastAsia"/>
+    <w:bookmarkEnd w:id="6"/>
+    <w:p>
+      <w:pPr>
+        <w:rPr>
+          <w:rFonts w:ascii="Consolas" w:eastAsia="微軟正黑體" w:hAnsi="Consolas"/>
         </w:rPr>
       </w:pPr>
       <w:r>
@@ -4150,7 +4026,7 @@
       <w:pPr>
         <w:ind w:leftChars="200" w:left="480"/>
         <w:rPr>
-          <w:rFonts w:ascii="Consolas" w:eastAsia="微軟正黑體" w:hAnsi="Consolas" w:hint="eastAsia"/>
+          <w:rFonts w:ascii="Consolas" w:eastAsia="微軟正黑體" w:hAnsi="Consolas"/>
         </w:rPr>
       </w:pPr>
       <w:r>
@@ -4347,7 +4223,7 @@
     <w:p>
       <w:pPr>
         <w:rPr>
-          <w:rFonts w:ascii="Consolas" w:eastAsia="微軟正黑體" w:hAnsi="Consolas" w:hint="eastAsia"/>
+          <w:rFonts w:ascii="Consolas" w:eastAsia="微軟正黑體" w:hAnsi="Consolas"/>
         </w:rPr>
       </w:pPr>
     </w:p>
@@ -4376,7 +4252,7 @@
         </w:rPr>
         <w:t>.4</w:t>
       </w:r>
-      <w:bookmarkStart w:id="6" w:name="工具列Toolbar"/>
+      <w:bookmarkStart w:id="7" w:name="工具列Toolbar"/>
       <w:r>
         <w:rPr>
           <w:rFonts w:ascii="Consolas" w:eastAsia="微軟正黑體" w:hAnsi="Consolas" w:hint="eastAsia"/>
@@ -4418,20 +4294,11 @@
             <w:b/>
             <w:sz w:val="20"/>
           </w:rPr>
-          <w:t>目</w:t>
-        </w:r>
-        <w:r>
-          <w:rPr>
-            <w:rStyle w:val="ac"/>
-            <w:rFonts w:ascii="Consolas" w:eastAsia="微軟正黑體" w:hAnsi="Consolas" w:hint="eastAsia"/>
-            <w:b/>
-            <w:sz w:val="20"/>
-          </w:rPr>
-          <w:t>錄</w:t>
+          <w:t>目錄</w:t>
         </w:r>
       </w:hyperlink>
     </w:p>
-    <w:bookmarkEnd w:id="6"/>
+    <w:bookmarkEnd w:id="7"/>
     <w:p>
       <w:pPr>
         <w:rPr>
@@ -5549,7 +5416,7 @@
     <w:p>
       <w:pPr>
         <w:rPr>
-          <w:rFonts w:ascii="Consolas" w:eastAsia="微軟正黑體" w:hAnsi="Consolas" w:hint="eastAsia"/>
+          <w:rFonts w:ascii="Consolas" w:eastAsia="微軟正黑體" w:hAnsi="Consolas"/>
         </w:rPr>
       </w:pPr>
     </w:p>
@@ -5577,7 +5444,7 @@
         </w:rPr>
         <w:t>.5</w:t>
       </w:r>
-      <w:bookmarkStart w:id="7" w:name="工具提示Tooltip"/>
+      <w:bookmarkStart w:id="8" w:name="工具提示Tooltip"/>
       <w:r>
         <w:rPr>
           <w:rFonts w:ascii="Consolas" w:eastAsia="微軟正黑體" w:hAnsi="Consolas" w:hint="eastAsia"/>
@@ -5619,20 +5486,11 @@
             <w:b/>
             <w:sz w:val="20"/>
           </w:rPr>
-          <w:t>目</w:t>
-        </w:r>
-        <w:r>
-          <w:rPr>
-            <w:rStyle w:val="ac"/>
-            <w:rFonts w:ascii="Consolas" w:eastAsia="微軟正黑體" w:hAnsi="Consolas" w:hint="eastAsia"/>
-            <w:b/>
-            <w:sz w:val="20"/>
-          </w:rPr>
-          <w:t>錄</w:t>
+          <w:t>目錄</w:t>
         </w:r>
       </w:hyperlink>
     </w:p>
-    <w:bookmarkEnd w:id="7"/>
+    <w:bookmarkEnd w:id="8"/>
     <w:p>
       <w:pPr>
         <w:rPr>
@@ -5778,7 +5636,7 @@
     <w:p>
       <w:pPr>
         <w:rPr>
-          <w:rFonts w:ascii="Consolas" w:eastAsia="微軟正黑體" w:hAnsi="Consolas" w:hint="eastAsia"/>
+          <w:rFonts w:ascii="Consolas" w:eastAsia="微軟正黑體" w:hAnsi="Consolas"/>
         </w:rPr>
       </w:pPr>
     </w:p>
@@ -5807,7 +5665,7 @@
         </w:rPr>
         <w:t>.6</w:t>
       </w:r>
-      <w:bookmarkStart w:id="8" w:name="狀態列StatusBar"/>
+      <w:bookmarkStart w:id="9" w:name="狀態列StatusBar"/>
       <w:r>
         <w:rPr>
           <w:rFonts w:ascii="Consolas" w:eastAsia="微軟正黑體" w:hAnsi="Consolas" w:hint="eastAsia"/>
@@ -5857,20 +5715,11 @@
             <w:b/>
             <w:sz w:val="20"/>
           </w:rPr>
-          <w:t>目</w:t>
-        </w:r>
-        <w:r>
-          <w:rPr>
-            <w:rStyle w:val="ac"/>
-            <w:rFonts w:ascii="Consolas" w:eastAsia="微軟正黑體" w:hAnsi="Consolas" w:hint="eastAsia"/>
-            <w:b/>
-            <w:sz w:val="20"/>
-          </w:rPr>
-          <w:t>錄</w:t>
+          <w:t>目錄</w:t>
         </w:r>
       </w:hyperlink>
     </w:p>
-    <w:bookmarkEnd w:id="8"/>
+    <w:bookmarkEnd w:id="9"/>
     <w:p>
       <w:pPr>
         <w:rPr>
@@ -6115,14 +5964,12 @@
         </w:rPr>
         <w:t>)</w:t>
       </w:r>
-      <w:bookmarkStart w:id="9" w:name="_GoBack"/>
-      <w:bookmarkEnd w:id="9"/>
     </w:p>
     <w:p>
       <w:pPr>
         <w:ind w:leftChars="200" w:left="480"/>
         <w:rPr>
-          <w:rFonts w:ascii="Consolas" w:eastAsia="微軟正黑體" w:hAnsi="Consolas" w:hint="eastAsia"/>
+          <w:rFonts w:ascii="Consolas" w:eastAsia="微軟正黑體" w:hAnsi="Consolas"/>
         </w:rPr>
       </w:pPr>
       <w:r>
@@ -6658,16 +6505,7 @@
             <w:b/>
             <w:sz w:val="20"/>
           </w:rPr>
-          <w:t>目</w:t>
-        </w:r>
-        <w:r>
-          <w:rPr>
-            <w:rStyle w:val="ac"/>
-            <w:rFonts w:ascii="Consolas" w:eastAsia="微軟正黑體" w:hAnsi="Consolas" w:hint="eastAsia"/>
-            <w:b/>
-            <w:sz w:val="20"/>
-          </w:rPr>
-          <w:t>錄</w:t>
+          <w:t>目錄</w:t>
         </w:r>
       </w:hyperlink>
     </w:p>
@@ -6675,7 +6513,7 @@
     <w:p>
       <w:pPr>
         <w:rPr>
-          <w:rFonts w:ascii="Consolas" w:eastAsia="微軟正黑體" w:hAnsi="Consolas" w:hint="eastAsia"/>
+          <w:rFonts w:ascii="Consolas" w:eastAsia="微軟正黑體" w:hAnsi="Consolas"/>
           <w:sz w:val="32"/>
         </w:rPr>
       </w:pPr>
@@ -6864,7 +6702,7 @@
     <w:p>
       <w:pPr>
         <w:rPr>
-          <w:rFonts w:ascii="Consolas" w:eastAsia="微軟正黑體" w:hAnsi="Consolas" w:hint="eastAsia"/>
+          <w:rFonts w:ascii="Consolas" w:eastAsia="微軟正黑體" w:hAnsi="Consolas"/>
           <w:sz w:val="32"/>
         </w:rPr>
       </w:pPr>
@@ -7077,7 +6915,7 @@
     <w:p>
       <w:pPr>
         <w:rPr>
-          <w:rFonts w:ascii="Consolas" w:eastAsia="微軟正黑體" w:hAnsi="Consolas" w:hint="eastAsia"/>
+          <w:rFonts w:ascii="Consolas" w:eastAsia="微軟正黑體" w:hAnsi="Consolas"/>
           <w:b/>
           <w:sz w:val="32"/>
         </w:rPr>
@@ -7125,16 +6963,7 @@
             <w:b/>
             <w:sz w:val="20"/>
           </w:rPr>
-          <w:t>目</w:t>
-        </w:r>
-        <w:r>
-          <w:rPr>
-            <w:rStyle w:val="ac"/>
-            <w:rFonts w:ascii="Consolas" w:eastAsia="微軟正黑體" w:hAnsi="Consolas" w:hint="eastAsia"/>
-            <w:b/>
-            <w:sz w:val="20"/>
-          </w:rPr>
-          <w:t>錄</w:t>
+          <w:t>目錄</w:t>
         </w:r>
       </w:hyperlink>
     </w:p>
@@ -7142,9 +6971,6 @@
     <w:p>
       <w:pPr>
         <w:ind w:firstLine="480"/>
-        <w:rPr>
-          <w:rFonts w:hint="eastAsia"/>
-        </w:rPr>
       </w:pPr>
       <w:r>
         <w:rPr>
@@ -8308,7 +8134,7 @@
 </file>
 
 <file path=customXml/itemProps1.xml><?xml version="1.0" encoding="utf-8"?>
-<ds:datastoreItem xmlns:ds="http://schemas.openxmlformats.org/officeDocument/2006/customXml" ds:itemID="{439281DE-5087-40E7-8067-839B6542D029}">
+<ds:datastoreItem xmlns:ds="http://schemas.openxmlformats.org/officeDocument/2006/customXml" ds:itemID="{E0C64875-D0C7-42F5-A18E-E7F528AB5746}">
   <ds:schemaRefs>
     <ds:schemaRef ds:uri="http://schemas.openxmlformats.org/officeDocument/2006/bibliography"/>
   </ds:schemaRefs>

</xml_diff>

<commit_message>
Add Undo, Redo features.
</commit_message>
<xml_diff>
--- a/README.docx
+++ b/README.docx
@@ -1002,12 +1002,73 @@
       <w:pPr>
         <w:pStyle w:val="a3"/>
         <w:numPr>
+          <w:ilvl w:val="1"/>
+          <w:numId w:val="2"/>
+        </w:numPr>
+        <w:ind w:leftChars="0"/>
+        <w:rPr>
+          <w:rFonts w:ascii="Consolas" w:eastAsia="微軟正黑體" w:hAnsi="Consolas"/>
+          <w:b/>
+          <w:sz w:val="36"/>
+        </w:rPr>
+      </w:pPr>
+      <w:hyperlink w:anchor="存檔功能" w:history="1">
+        <w:r>
+          <w:rPr>
+            <w:rStyle w:val="ac"/>
+            <w:rFonts w:ascii="Consolas" w:eastAsia="微軟正黑體" w:hAnsi="Consolas"/>
+            <w:b/>
+            <w:sz w:val="36"/>
+          </w:rPr>
+          <w:t>存檔功能</w:t>
+        </w:r>
+        <w:r>
+          <w:rPr>
+            <w:rStyle w:val="ac"/>
+            <w:rFonts w:ascii="Consolas" w:eastAsia="微軟正黑體" w:hAnsi="Consolas"/>
+            <w:b/>
+            <w:sz w:val="36"/>
+          </w:rPr>
+          <w:t>S</w:t>
+        </w:r>
+        <w:r>
+          <w:rPr>
+            <w:rStyle w:val="ac"/>
+            <w:rFonts w:ascii="Consolas" w:eastAsia="微軟正黑體" w:hAnsi="Consolas" w:hint="eastAsia"/>
+            <w:b/>
+            <w:sz w:val="36"/>
+          </w:rPr>
+          <w:t>a</w:t>
+        </w:r>
+        <w:r>
+          <w:rPr>
+            <w:rStyle w:val="ac"/>
+            <w:rFonts w:ascii="Consolas" w:eastAsia="微軟正黑體" w:hAnsi="Consolas"/>
+            <w:b/>
+            <w:sz w:val="36"/>
+          </w:rPr>
+          <w:t>ve</w:t>
+        </w:r>
+      </w:hyperlink>
+      <w:r>
+        <w:rPr>
+          <w:rFonts w:ascii="Consolas" w:eastAsia="微軟正黑體" w:hAnsi="Consolas"/>
+          <w:b/>
+          <w:sz w:val="36"/>
+        </w:rPr>
+        <w:t xml:space="preserve"> --- p.12</w:t>
+      </w:r>
+    </w:p>
+    <w:p>
+      <w:pPr>
+        <w:pStyle w:val="a3"/>
+        <w:numPr>
           <w:ilvl w:val="0"/>
           <w:numId w:val="2"/>
         </w:numPr>
         <w:ind w:leftChars="0"/>
         <w:rPr>
-          <w:rFonts w:ascii="Consolas" w:eastAsia="微軟正黑體" w:hAnsi="Consolas"/>
+          <w:rFonts w:ascii="Consolas" w:eastAsia="微軟正黑體" w:hAnsi="Consolas" w:hint="eastAsia"/>
           <w:b/>
           <w:sz w:val="36"/>
         </w:rPr>
@@ -1039,6 +1100,8 @@
         </w:rPr>
         <w:t>12</w:t>
       </w:r>
+      <w:bookmarkStart w:id="1" w:name="_GoBack"/>
+      <w:bookmarkEnd w:id="1"/>
     </w:p>
     <w:p>
       <w:pPr>
@@ -1116,19 +1179,11 @@
       <w:pPr>
         <w:rPr>
           <w:rFonts w:ascii="Consolas" w:eastAsia="微軟正黑體" w:hAnsi="Consolas"/>
-          <w:sz w:val="36"/>
-        </w:rPr>
-      </w:pPr>
-    </w:p>
-    <w:p>
-      <w:pPr>
-        <w:rPr>
-          <w:rFonts w:ascii="Consolas" w:eastAsia="微軟正黑體" w:hAnsi="Consolas"/>
           <w:b/>
           <w:sz w:val="20"/>
         </w:rPr>
       </w:pPr>
-      <w:bookmarkStart w:id="1" w:name="一、環境、開發注意事項"/>
+      <w:bookmarkStart w:id="2" w:name="一、環境、開發注意事項"/>
       <w:r>
         <w:rPr>
           <w:rFonts w:ascii="Consolas" w:eastAsia="微軟正黑體" w:hAnsi="Consolas"/>
@@ -1191,7 +1246,7 @@
         </w:r>
       </w:hyperlink>
     </w:p>
-    <w:bookmarkEnd w:id="1"/>
+    <w:bookmarkEnd w:id="2"/>
     <w:p>
       <w:pPr>
         <w:rPr>
@@ -1976,7 +2031,7 @@
           <w:sz w:val="36"/>
         </w:rPr>
       </w:pPr>
-      <w:bookmarkStart w:id="2" w:name="二、選單、功能介紹"/>
+      <w:bookmarkStart w:id="3" w:name="二、選單、功能介紹"/>
       <w:r>
         <w:rPr>
           <w:rFonts w:ascii="Consolas" w:eastAsia="微軟正黑體" w:hAnsi="Consolas" w:hint="eastAsia"/>
@@ -2015,7 +2070,7 @@
         </w:r>
       </w:hyperlink>
     </w:p>
-    <w:bookmarkEnd w:id="2"/>
+    <w:bookmarkEnd w:id="3"/>
     <w:p>
       <w:pPr>
         <w:rPr>
@@ -2087,7 +2142,7 @@
           <w:sz w:val="28"/>
         </w:rPr>
       </w:pPr>
-      <w:bookmarkStart w:id="3" w:name="繪圖功能Draw"/>
+      <w:bookmarkStart w:id="4" w:name="繪圖功能Draw"/>
       <w:r>
         <w:rPr>
           <w:rFonts w:ascii="Consolas" w:eastAsia="微軟正黑體" w:hAnsi="Consolas" w:hint="eastAsia"/>
@@ -2149,7 +2204,7 @@
         </w:r>
       </w:hyperlink>
     </w:p>
-    <w:bookmarkEnd w:id="3"/>
+    <w:bookmarkEnd w:id="4"/>
     <w:p>
       <w:pPr>
         <w:ind w:leftChars="200" w:left="480"/>
@@ -2780,7 +2835,7 @@
         </w:rPr>
         <w:t>.2</w:t>
       </w:r>
-      <w:bookmarkStart w:id="4" w:name="顏色功能Color"/>
+      <w:bookmarkStart w:id="5" w:name="顏色功能Color"/>
       <w:r>
         <w:rPr>
           <w:rFonts w:ascii="Consolas" w:eastAsia="微軟正黑體" w:hAnsi="Consolas" w:hint="eastAsia"/>
@@ -2834,7 +2889,7 @@
         </w:r>
       </w:hyperlink>
     </w:p>
-    <w:bookmarkEnd w:id="4"/>
+    <w:bookmarkEnd w:id="5"/>
     <w:p>
       <w:pPr>
         <w:rPr>
@@ -3600,8 +3655,6 @@
         </w:rPr>
         <w:t>色</w:t>
       </w:r>
-      <w:bookmarkStart w:id="5" w:name="_GoBack"/>
-      <w:bookmarkEnd w:id="5"/>
       <w:r>
         <w:rPr>
           <w:rFonts w:ascii="Consolas" w:eastAsia="微軟正黑體" w:hAnsi="Consolas" w:hint="eastAsia"/>
@@ -6915,12 +6968,15 @@
     <w:p>
       <w:pPr>
         <w:rPr>
-          <w:rFonts w:ascii="Consolas" w:eastAsia="微軟正黑體" w:hAnsi="Consolas"/>
-          <w:b/>
-          <w:sz w:val="32"/>
+          <w:rStyle w:val="ac"/>
+          <w:rFonts w:ascii="Consolas" w:eastAsia="微軟正黑體" w:hAnsi="Consolas"/>
+          <w:b/>
+          <w:sz w:val="20"/>
         </w:rPr>
       </w:pPr>
       <w:bookmarkStart w:id="11" w:name="三、結論"/>
+      <w:bookmarkStart w:id="12" w:name="存檔功能"/>
+      <w:bookmarkEnd w:id="12"/>
       <w:r>
         <w:rPr>
           <w:rFonts w:ascii="Consolas" w:eastAsia="微軟正黑體" w:hAnsi="Consolas" w:hint="eastAsia"/>
@@ -6928,6 +6984,187 @@
           <w:sz w:val="32"/>
         </w:rPr>
         <w:lastRenderedPageBreak/>
+        <w:t>2</w:t>
+      </w:r>
+      <w:r>
+        <w:rPr>
+          <w:rFonts w:ascii="Consolas" w:eastAsia="微軟正黑體" w:hAnsi="Consolas"/>
+          <w:b/>
+          <w:sz w:val="32"/>
+        </w:rPr>
+        <w:t>.</w:t>
+      </w:r>
+      <w:r>
+        <w:rPr>
+          <w:rFonts w:ascii="Consolas" w:eastAsia="微軟正黑體" w:hAnsi="Consolas" w:hint="eastAsia"/>
+          <w:b/>
+          <w:sz w:val="32"/>
+        </w:rPr>
+        <w:t>8</w:t>
+      </w:r>
+      <w:r>
+        <w:rPr>
+          <w:rFonts w:ascii="Consolas" w:eastAsia="微軟正黑體" w:hAnsi="Consolas" w:hint="eastAsia"/>
+          <w:b/>
+          <w:sz w:val="32"/>
+        </w:rPr>
+        <w:t>存檔功能</w:t>
+      </w:r>
+      <w:r>
+        <w:rPr>
+          <w:rFonts w:ascii="Consolas" w:eastAsia="微軟正黑體" w:hAnsi="Consolas" w:hint="eastAsia"/>
+          <w:b/>
+          <w:sz w:val="36"/>
+        </w:rPr>
+        <w:t xml:space="preserve"> </w:t>
+      </w:r>
+      <w:hyperlink w:anchor="INDEX" w:history="1">
+        <w:r>
+          <w:rPr>
+            <w:rStyle w:val="ac"/>
+            <w:rFonts w:ascii="Consolas" w:eastAsia="微軟正黑體" w:hAnsi="Consolas"/>
+            <w:b/>
+            <w:sz w:val="20"/>
+          </w:rPr>
+          <w:t>回</w:t>
+        </w:r>
+        <w:r>
+          <w:rPr>
+            <w:rStyle w:val="ac"/>
+            <w:rFonts w:ascii="Consolas" w:eastAsia="微軟正黑體" w:hAnsi="Consolas" w:hint="eastAsia"/>
+            <w:b/>
+            <w:sz w:val="20"/>
+          </w:rPr>
+          <w:t>目錄</w:t>
+        </w:r>
+      </w:hyperlink>
+    </w:p>
+    <w:p>
+      <w:pPr>
+        <w:rPr>
+          <w:rFonts w:ascii="Consolas" w:eastAsia="微軟正黑體" w:hAnsi="Consolas"/>
+          <w:b/>
+          <w:sz w:val="32"/>
+        </w:rPr>
+      </w:pPr>
+      <w:r>
+        <w:rPr>
+          <w:rFonts w:ascii="Consolas" w:eastAsia="微軟正黑體" w:hAnsi="Consolas" w:hint="eastAsia"/>
+          <w:b/>
+          <w:noProof/>
+          <w:sz w:val="32"/>
+        </w:rPr>
+        <w:drawing>
+          <wp:inline distT="0" distB="0" distL="0" distR="0" wp14:anchorId="6BCEA5E2" wp14:editId="5B133027">
+            <wp:extent cx="2294890" cy="1828800"/>
+            <wp:effectExtent l="19050" t="19050" r="10160" b="19050"/>
+            <wp:docPr id="6" name="圖片 6"/>
+            <wp:cNvGraphicFramePr>
+              <a:graphicFrameLocks xmlns:a="http://schemas.openxmlformats.org/drawingml/2006/main" noChangeAspect="1"/>
+            </wp:cNvGraphicFramePr>
+            <a:graphic xmlns:a="http://schemas.openxmlformats.org/drawingml/2006/main">
+              <a:graphicData uri="http://schemas.openxmlformats.org/drawingml/2006/picture">
+                <pic:pic xmlns:pic="http://schemas.openxmlformats.org/drawingml/2006/picture">
+                  <pic:nvPicPr>
+                    <pic:cNvPr id="0" name="Picture 1"/>
+                    <pic:cNvPicPr>
+                      <a:picLocks noChangeAspect="1" noChangeArrowheads="1"/>
+                    </pic:cNvPicPr>
+                  </pic:nvPicPr>
+                  <pic:blipFill rotWithShape="1">
+                    <a:blip r:embed="rId40">
+                      <a:extLst>
+                        <a:ext uri="{28A0092B-C50C-407E-A947-70E740481C1C}">
+                          <a14:useLocalDpi xmlns:a14="http://schemas.microsoft.com/office/drawing/2010/main" val="0"/>
+                        </a:ext>
+                      </a:extLst>
+                    </a:blip>
+                    <a:srcRect b="20310"/>
+                    <a:stretch/>
+                  </pic:blipFill>
+                  <pic:spPr bwMode="auto">
+                    <a:xfrm>
+                      <a:off x="0" y="0"/>
+                      <a:ext cx="2294890" cy="1828800"/>
+                    </a:xfrm>
+                    <a:prstGeom prst="rect">
+                      <a:avLst/>
+                    </a:prstGeom>
+                    <a:noFill/>
+                    <a:ln>
+                      <a:solidFill>
+                        <a:schemeClr val="bg1">
+                          <a:lumMod val="50000"/>
+                        </a:schemeClr>
+                      </a:solidFill>
+                    </a:ln>
+                    <a:extLst>
+                      <a:ext uri="{53640926-AAD7-44D8-BBD7-CCE9431645EC}">
+                        <a14:shadowObscured xmlns:a14="http://schemas.microsoft.com/office/drawing/2010/main"/>
+                      </a:ext>
+                    </a:extLst>
+                  </pic:spPr>
+                </pic:pic>
+              </a:graphicData>
+            </a:graphic>
+          </wp:inline>
+        </w:drawing>
+      </w:r>
+    </w:p>
+    <w:p>
+      <w:pPr>
+        <w:rPr>
+          <w:rFonts w:hint="eastAsia"/>
+        </w:rPr>
+      </w:pPr>
+      <w:r>
+        <w:rPr>
+          <w:rFonts w:hint="eastAsia"/>
+        </w:rPr>
+        <w:t>可以選擇存成</w:t>
+      </w:r>
+      <w:r>
+        <w:rPr>
+          <w:rFonts w:hint="eastAsia"/>
+        </w:rPr>
+        <w:t>b</w:t>
+      </w:r>
+      <w:r>
+        <w:t>inary</w:t>
+      </w:r>
+      <w:r>
+        <w:rPr>
+          <w:rFonts w:hint="eastAsia"/>
+        </w:rPr>
+        <w:t>或是</w:t>
+      </w:r>
+      <w:r>
+        <w:rPr>
+          <w:rFonts w:hint="eastAsia"/>
+        </w:rPr>
+        <w:t>CSV</w:t>
+      </w:r>
+      <w:r>
+        <w:rPr>
+          <w:rFonts w:hint="eastAsia"/>
+        </w:rPr>
+        <w:t>格式</w:t>
+      </w:r>
+    </w:p>
+    <w:p>
+      <w:pPr>
+        <w:rPr>
+          <w:rFonts w:ascii="Consolas" w:eastAsia="微軟正黑體" w:hAnsi="Consolas"/>
+          <w:b/>
+          <w:sz w:val="32"/>
+        </w:rPr>
+      </w:pPr>
+      <w:r>
+        <w:rPr>
+          <w:rFonts w:ascii="Consolas" w:eastAsia="微軟正黑體" w:hAnsi="Consolas" w:hint="eastAsia"/>
+          <w:b/>
+          <w:sz w:val="32"/>
+        </w:rPr>
         <w:t>三、</w:t>
       </w:r>
       <w:r>
@@ -8134,7 +8371,7 @@
 </file>
 
 <file path=customXml/itemProps1.xml><?xml version="1.0" encoding="utf-8"?>
-<ds:datastoreItem xmlns:ds="http://schemas.openxmlformats.org/officeDocument/2006/customXml" ds:itemID="{E0C64875-D0C7-42F5-A18E-E7F528AB5746}">
+<ds:datastoreItem xmlns:ds="http://schemas.openxmlformats.org/officeDocument/2006/customXml" ds:itemID="{E8D77F15-DAB6-4BC4-9AD6-291B4B738D90}">
   <ds:schemaRefs>
     <ds:schemaRef ds:uri="http://schemas.openxmlformats.org/officeDocument/2006/bibliography"/>
   </ds:schemaRefs>

</xml_diff>